<commit_message>
ajout mission et maj brouillon et memoire
</commit_message>
<xml_diff>
--- a/Document/Brouillon.docx
+++ b/Document/Brouillon.docx
@@ -4,6 +4,413 @@
   <w:body>
     <w:p>
       <w:r>
+        <w:t xml:space="preserve">Consignes : </w:t>
+      </w:r>
+      <w:r>
+        <w:br/>
+        <w:t xml:space="preserve">Cette </w:t>
+      </w:r>
+      <w:proofErr w:type="spellStart"/>
+      <w:r>
+        <w:t>réflexion</w:t>
+      </w:r>
+      <w:proofErr w:type="spellEnd"/>
+      <w:r>
+        <w:t xml:space="preserve"> peut porter aussi bien sur un aspect technique que sur son environnement.</w:t>
+      </w:r>
+      <w:r>
+        <w:br/>
+      </w:r>
+      <w:r>
+        <w:rPr>
+          <w:rFonts w:ascii="CIDFont+F5" w:hAnsi="CIDFont+F5"/>
+        </w:rPr>
+        <w:t xml:space="preserve">o </w:t>
+      </w:r>
+      <w:r>
+        <w:t xml:space="preserve">Pour la mener, il faut se demander quelles sont les </w:t>
+      </w:r>
+      <w:proofErr w:type="spellStart"/>
+      <w:r>
+        <w:t>leçons</w:t>
+      </w:r>
+      <w:proofErr w:type="spellEnd"/>
+      <w:r>
+        <w:t xml:space="preserve"> à tirer de l'</w:t>
+      </w:r>
+      <w:proofErr w:type="spellStart"/>
+      <w:r>
+        <w:t>expérience</w:t>
+      </w:r>
+      <w:proofErr w:type="spellEnd"/>
+      <w:r>
+        <w:t xml:space="preserve"> </w:t>
+      </w:r>
+      <w:proofErr w:type="spellStart"/>
+      <w:r>
+        <w:t>vécue</w:t>
+      </w:r>
+      <w:proofErr w:type="spellEnd"/>
+      <w:r>
+        <w:t xml:space="preserve">. En informatique, il y a des domaines bien </w:t>
+      </w:r>
+      <w:proofErr w:type="spellStart"/>
+      <w:r>
+        <w:t>balisés</w:t>
+      </w:r>
+      <w:proofErr w:type="spellEnd"/>
+      <w:r>
+        <w:t>, alors que d'autres sont encore en cours d'</w:t>
+      </w:r>
+      <w:proofErr w:type="spellStart"/>
+      <w:r>
+        <w:t>expérimentation</w:t>
+      </w:r>
+      <w:proofErr w:type="spellEnd"/>
+      <w:r>
+        <w:t xml:space="preserve"> par les entreprises. La </w:t>
+      </w:r>
+      <w:proofErr w:type="spellStart"/>
+      <w:r>
+        <w:t>réflexion</w:t>
+      </w:r>
+      <w:proofErr w:type="spellEnd"/>
+      <w:r>
+        <w:t xml:space="preserve"> doit donc vous amener </w:t>
+      </w:r>
+      <w:proofErr w:type="spellStart"/>
+      <w:r>
+        <w:t>a</w:t>
+      </w:r>
+      <w:proofErr w:type="spellEnd"/>
+      <w:r>
+        <w:t xml:space="preserve">̀ vous former un point de vue sur un sujet pour lequel tout n'a pas encore </w:t>
+      </w:r>
+      <w:proofErr w:type="spellStart"/>
+      <w:r>
+        <w:t>éte</w:t>
+      </w:r>
+      <w:proofErr w:type="spellEnd"/>
+      <w:r>
+        <w:t xml:space="preserve">́ dit. Ensuite, ce point de vue devra </w:t>
+      </w:r>
+      <w:proofErr w:type="spellStart"/>
+      <w:r>
+        <w:t>être</w:t>
+      </w:r>
+      <w:proofErr w:type="spellEnd"/>
+      <w:r>
+        <w:t xml:space="preserve"> confronté avec </w:t>
+      </w:r>
+      <w:proofErr w:type="spellStart"/>
+      <w:r>
+        <w:t>différentes</w:t>
+      </w:r>
+      <w:proofErr w:type="spellEnd"/>
+      <w:r>
+        <w:t xml:space="preserve"> sources - recherche bibliographique, comparaison avec des </w:t>
+      </w:r>
+      <w:proofErr w:type="spellStart"/>
+      <w:r>
+        <w:t>expériences</w:t>
+      </w:r>
+      <w:proofErr w:type="spellEnd"/>
+      <w:r>
+        <w:t xml:space="preserve"> similaires - de </w:t>
+      </w:r>
+      <w:proofErr w:type="spellStart"/>
+      <w:r>
+        <w:t>façon</w:t>
+      </w:r>
+      <w:proofErr w:type="spellEnd"/>
+      <w:r>
+        <w:t xml:space="preserve"> à pouvoir </w:t>
+      </w:r>
+      <w:proofErr w:type="spellStart"/>
+      <w:r>
+        <w:t>être</w:t>
+      </w:r>
+      <w:proofErr w:type="spellEnd"/>
+      <w:r>
+        <w:t xml:space="preserve"> argumenté.</w:t>
+      </w:r>
+      <w:r>
+        <w:br/>
+      </w:r>
+      <w:r>
+        <w:rPr>
+          <w:rFonts w:ascii="CIDFont+F5" w:hAnsi="CIDFont+F5"/>
+        </w:rPr>
+        <w:t xml:space="preserve">o </w:t>
+      </w:r>
+      <w:r>
+        <w:t xml:space="preserve">Cette partie doit contenir plus de dix </w:t>
+      </w:r>
+      <w:proofErr w:type="spellStart"/>
+      <w:r>
+        <w:t>références</w:t>
+      </w:r>
+      <w:proofErr w:type="spellEnd"/>
+      <w:r>
+        <w:t xml:space="preserve"> bibliographiques, et au moins dix citations</w:t>
+      </w:r>
+      <w:r>
+        <w:t xml:space="preserve"> </w:t>
+      </w:r>
+      <w:r>
+        <w:t xml:space="preserve">provenant d’environ dix sources </w:t>
+      </w:r>
+      <w:proofErr w:type="spellStart"/>
+      <w:r>
+        <w:t>différentes</w:t>
+      </w:r>
+      <w:proofErr w:type="spellEnd"/>
+      <w:r>
+        <w:t xml:space="preserve"> </w:t>
+      </w:r>
+      <w:proofErr w:type="spellStart"/>
+      <w:r>
+        <w:t>listées</w:t>
+      </w:r>
+      <w:proofErr w:type="spellEnd"/>
+      <w:r>
+        <w:t xml:space="preserve"> en bibliographie. Ne pas respecter ce </w:t>
+      </w:r>
+      <w:proofErr w:type="spellStart"/>
+      <w:r>
+        <w:t>critère</w:t>
+      </w:r>
+      <w:proofErr w:type="spellEnd"/>
+      <w:r>
+        <w:t xml:space="preserve"> expose à l’invalidation du </w:t>
+      </w:r>
+      <w:proofErr w:type="spellStart"/>
+      <w:r>
+        <w:t>mémoire</w:t>
+      </w:r>
+      <w:proofErr w:type="spellEnd"/>
+      <w:r>
+        <w:t>.</w:t>
+      </w:r>
+      <w:r>
+        <w:br/>
+      </w:r>
+      <w:r>
+        <w:rPr>
+          <w:rFonts w:ascii="CIDFont+F5" w:hAnsi="CIDFont+F5"/>
+        </w:rPr>
+        <w:t xml:space="preserve">o </w:t>
+      </w:r>
+      <w:r>
+        <w:t xml:space="preserve">Pour rappel « Une citation directe, reprend une phrase d’un document sans la modifier. Elle permet d’illustrer son propos. Il est obligatoire de la mettre entre guillemets et d’en indiquer la source » [1, p. 6]. La construction d’une bibliographie est </w:t>
+      </w:r>
+      <w:proofErr w:type="spellStart"/>
+      <w:r>
+        <w:t>décrite</w:t>
+      </w:r>
+      <w:proofErr w:type="spellEnd"/>
+      <w:r>
+        <w:t xml:space="preserve"> pages 14 à 24 de [1]. De telles informations figurent </w:t>
+      </w:r>
+      <w:proofErr w:type="spellStart"/>
+      <w:r>
+        <w:t>également</w:t>
+      </w:r>
+      <w:proofErr w:type="spellEnd"/>
+      <w:r>
+        <w:t xml:space="preserve"> dans la charte anti-plagiat de l’</w:t>
+      </w:r>
+      <w:proofErr w:type="spellStart"/>
+      <w:r>
+        <w:t>école</w:t>
+      </w:r>
+      <w:proofErr w:type="spellEnd"/>
+      <w:r>
+        <w:t xml:space="preserve">. </w:t>
+      </w:r>
+    </w:p>
+    <w:p>
+      <w:proofErr w:type="gramStart"/>
+      <w:r>
+        <w:rPr>
+          <w:rFonts w:ascii="CIDFont+F5" w:hAnsi="CIDFont+F5"/>
+        </w:rPr>
+        <w:t>o</w:t>
+      </w:r>
+      <w:proofErr w:type="gramEnd"/>
+      <w:r>
+        <w:rPr>
+          <w:rFonts w:ascii="CIDFont+F5" w:hAnsi="CIDFont+F5"/>
+        </w:rPr>
+        <w:t xml:space="preserve"> </w:t>
+      </w:r>
+      <w:r>
+        <w:t xml:space="preserve">Votre objectif doit </w:t>
+      </w:r>
+      <w:proofErr w:type="spellStart"/>
+      <w:r>
+        <w:t>être</w:t>
+      </w:r>
+      <w:proofErr w:type="spellEnd"/>
+      <w:r>
+        <w:t xml:space="preserve"> de faire profiter de votre </w:t>
+      </w:r>
+      <w:proofErr w:type="spellStart"/>
+      <w:r>
+        <w:t>expérience</w:t>
+      </w:r>
+      <w:proofErr w:type="spellEnd"/>
+      <w:r>
+        <w:t xml:space="preserve"> les professionnels qui composeront votre jury. Les questions que vous vous </w:t>
+      </w:r>
+      <w:proofErr w:type="spellStart"/>
+      <w:r>
+        <w:t>êtes</w:t>
+      </w:r>
+      <w:proofErr w:type="spellEnd"/>
+      <w:r>
+        <w:t xml:space="preserve"> </w:t>
+      </w:r>
+      <w:proofErr w:type="spellStart"/>
+      <w:r>
+        <w:t>posées</w:t>
+      </w:r>
+      <w:proofErr w:type="spellEnd"/>
+      <w:r>
+        <w:t xml:space="preserve"> sont certainement aussi les leurs. Leur </w:t>
+      </w:r>
+      <w:proofErr w:type="spellStart"/>
+      <w:r>
+        <w:t>intérêt</w:t>
+      </w:r>
+      <w:proofErr w:type="spellEnd"/>
+      <w:r>
+        <w:t xml:space="preserve"> sera de savoir quelles </w:t>
+      </w:r>
+      <w:proofErr w:type="spellStart"/>
+      <w:r>
+        <w:t>réponses</w:t>
+      </w:r>
+      <w:proofErr w:type="spellEnd"/>
+      <w:r>
+        <w:t xml:space="preserve"> vous (ou l'entreprise qui vous accueille) y donnez et pourquoi. </w:t>
+      </w:r>
+    </w:p>
+    <w:p>
+      <w:proofErr w:type="gramStart"/>
+      <w:r>
+        <w:rPr>
+          <w:rFonts w:ascii="CIDFont+F5" w:hAnsi="CIDFont+F5"/>
+        </w:rPr>
+        <w:t>o</w:t>
+      </w:r>
+      <w:proofErr w:type="gramEnd"/>
+      <w:r>
+        <w:rPr>
+          <w:rFonts w:ascii="CIDFont+F5" w:hAnsi="CIDFont+F5"/>
+        </w:rPr>
+        <w:t xml:space="preserve"> </w:t>
+      </w:r>
+      <w:r>
+        <w:t xml:space="preserve">Surtout, ne faites pas une </w:t>
+      </w:r>
+      <w:proofErr w:type="spellStart"/>
+      <w:r>
+        <w:t>réflexion</w:t>
+      </w:r>
+      <w:proofErr w:type="spellEnd"/>
+      <w:r>
+        <w:t xml:space="preserve"> abstraite, elle doit </w:t>
+      </w:r>
+      <w:proofErr w:type="spellStart"/>
+      <w:r>
+        <w:t>être</w:t>
+      </w:r>
+      <w:proofErr w:type="spellEnd"/>
+      <w:r>
+        <w:t xml:space="preserve"> personnelle et se rattacher </w:t>
+      </w:r>
+      <w:proofErr w:type="spellStart"/>
+      <w:r>
+        <w:t>a</w:t>
+      </w:r>
+      <w:proofErr w:type="spellEnd"/>
+      <w:r>
+        <w:t xml:space="preserve">̀ votre </w:t>
+      </w:r>
+      <w:proofErr w:type="spellStart"/>
+      <w:r>
+        <w:t>vécu</w:t>
+      </w:r>
+      <w:proofErr w:type="spellEnd"/>
+      <w:r>
+        <w:t xml:space="preserve">. Prenez contact avec votre </w:t>
+      </w:r>
+      <w:proofErr w:type="spellStart"/>
+      <w:r>
+        <w:t>référent</w:t>
+      </w:r>
+      <w:proofErr w:type="spellEnd"/>
+      <w:r>
+        <w:t xml:space="preserve"> pour valider avec lui le </w:t>
+      </w:r>
+      <w:proofErr w:type="spellStart"/>
+      <w:r>
+        <w:t>thème</w:t>
+      </w:r>
+      <w:proofErr w:type="spellEnd"/>
+      <w:r>
+        <w:t xml:space="preserve"> </w:t>
+      </w:r>
+      <w:proofErr w:type="spellStart"/>
+      <w:r>
+        <w:t>choisi</w:t>
+      </w:r>
+      <w:proofErr w:type="spellEnd"/>
+      <w:r>
+        <w:t xml:space="preserve"> et le plan à adopter Faites-le assez </w:t>
+      </w:r>
+      <w:proofErr w:type="spellStart"/>
+      <w:r>
+        <w:t>tôt</w:t>
+      </w:r>
+      <w:proofErr w:type="spellEnd"/>
+      <w:r>
+        <w:t xml:space="preserve"> - à la moitié de la mission - pour avoir le temps d'effectuer les recherches </w:t>
+      </w:r>
+      <w:proofErr w:type="spellStart"/>
+      <w:r>
+        <w:t>nécessaires</w:t>
+      </w:r>
+      <w:proofErr w:type="spellEnd"/>
+      <w:r>
+        <w:t xml:space="preserve"> et de laisser </w:t>
+      </w:r>
+      <w:proofErr w:type="spellStart"/>
+      <w:r>
+        <w:t>mûrir</w:t>
+      </w:r>
+      <w:proofErr w:type="spellEnd"/>
+      <w:r>
+        <w:t xml:space="preserve"> votre </w:t>
+      </w:r>
+      <w:proofErr w:type="spellStart"/>
+      <w:r>
+        <w:t>réflexion</w:t>
+      </w:r>
+      <w:proofErr w:type="spellEnd"/>
+      <w:r>
+        <w:t xml:space="preserve">. </w:t>
+      </w:r>
+    </w:p>
+    <w:p>
+      <w:r>
+        <w:br w:type="page"/>
+      </w:r>
+    </w:p>
+    <w:p>
+      <w:r>
+        <w:lastRenderedPageBreak/>
         <w:t xml:space="preserve">Sujets : Calcul de l’impact de la qualité de données sur la performance des modèles de Machine Learning </w:t>
       </w:r>
     </w:p>
@@ -612,21 +1019,6 @@
           <w:ilvl w:val="2"/>
           <w:numId w:val="11"/>
         </w:numPr>
-      </w:pPr>
-      <w:r>
-        <w:rPr>
-          <w:lang w:val="en-US"/>
-        </w:rPr>
-        <w:t>Convolutional Neural Networks (CNNs)</w:t>
-      </w:r>
-    </w:p>
-    <w:p>
-      <w:pPr>
-        <w:pStyle w:val="ListParagraph"/>
-        <w:numPr>
-          <w:ilvl w:val="2"/>
-          <w:numId w:val="11"/>
-        </w:numPr>
         <w:rPr>
           <w:lang w:val="en-US"/>
         </w:rPr>
@@ -738,7 +1130,6 @@
           <w:b/>
           <w:bCs/>
         </w:rPr>
-        <w:lastRenderedPageBreak/>
         <w:t xml:space="preserve">Revoir la méthode pour évaluer les méthodes de Clustering </w:t>
       </w:r>
     </w:p>
@@ -751,6 +1142,7 @@
         </w:numPr>
       </w:pPr>
       <w:r>
+        <w:lastRenderedPageBreak/>
         <w:t>L’étude a principalement utilisé l’</w:t>
       </w:r>
       <w:proofErr w:type="spellStart"/>
@@ -847,26 +1239,6 @@
         <w:t>Exploré l’impact de la qualité des données sur des domaines très spécifiques ou hautement spécialisés. Des études supplémentaires pourraient se concentrer sur des domaines tels que la santé, la finance, ou d’autres industries avec des caractéristiques de données uniques</w:t>
       </w:r>
     </w:p>
-    <w:p/>
-    <w:p/>
-    <w:p>
-      <w:r>
-        <w:t xml:space="preserve">Analyse supplémentaire : </w:t>
-      </w:r>
-    </w:p>
-    <w:p>
-      <w:pPr>
-        <w:pStyle w:val="ListParagraph"/>
-        <w:numPr>
-          <w:ilvl w:val="0"/>
-          <w:numId w:val="11"/>
-        </w:numPr>
-      </w:pPr>
-      <w:r>
-        <w:t>Compare l’efficacité de techniques avancées comme les méthodes basées sur l’apprentissage automatique pour le nettoyage des données</w:t>
-      </w:r>
-    </w:p>
-    <w:p/>
     <w:p>
       <w:pPr>
         <w:spacing w:before="100" w:beforeAutospacing="1" w:after="100" w:afterAutospacing="1" w:line="240" w:lineRule="auto"/>
@@ -887,6 +1259,7 @@
           <w:lang w:eastAsia="fr-FR"/>
         </w:rPr>
       </w:pPr>
+      <w:proofErr w:type="spellStart"/>
       <w:r>
         <w:rPr>
           <w:rFonts w:ascii="Times New Roman" w:eastAsia="Times New Roman" w:hAnsi="Times New Roman" w:cs="Times New Roman"/>
@@ -894,9 +1267,9 @@
           <w:szCs w:val="24"/>
           <w:lang w:eastAsia="fr-FR"/>
         </w:rPr>
-        <w:br w:type="page"/>
-      </w:r>
-      <w:proofErr w:type="spellStart"/>
+        <w:t>DataSet</w:t>
+      </w:r>
+      <w:proofErr w:type="spellEnd"/>
       <w:r>
         <w:rPr>
           <w:rFonts w:ascii="Times New Roman" w:eastAsia="Times New Roman" w:hAnsi="Times New Roman" w:cs="Times New Roman"/>
@@ -904,17 +1277,6 @@
           <w:szCs w:val="24"/>
           <w:lang w:eastAsia="fr-FR"/>
         </w:rPr>
-        <w:lastRenderedPageBreak/>
-        <w:t>DataSet</w:t>
-      </w:r>
-      <w:proofErr w:type="spellEnd"/>
-      <w:r>
-        <w:rPr>
-          <w:rFonts w:ascii="Times New Roman" w:eastAsia="Times New Roman" w:hAnsi="Times New Roman" w:cs="Times New Roman"/>
-          <w:sz w:val="24"/>
-          <w:szCs w:val="24"/>
-          <w:lang w:eastAsia="fr-FR"/>
-        </w:rPr>
         <w:t xml:space="preserve"> : </w:t>
       </w:r>
     </w:p>
@@ -926,117 +1288,29 @@
           <w:numId w:val="13"/>
         </w:numPr>
         <w:rPr>
-          <w:highlight w:val="yellow"/>
-          <w:lang w:eastAsia="fr-FR"/>
-        </w:rPr>
-      </w:pPr>
-      <w:r>
-        <w:rPr>
-          <w:highlight w:val="yellow"/>
-          <w:lang w:eastAsia="fr-FR"/>
-        </w:rPr>
-        <w:fldChar w:fldCharType="begin"/>
-      </w:r>
-      <w:r>
-        <w:rPr>
-          <w:highlight w:val="yellow"/>
-          <w:lang w:eastAsia="fr-FR"/>
-        </w:rPr>
-        <w:instrText>HYPERLINK "</w:instrText>
-      </w:r>
-      <w:r>
-        <w:rPr>
-          <w:highlight w:val="yellow"/>
-          <w:lang w:eastAsia="fr-FR"/>
-        </w:rPr>
-        <w:instrText>https://archive.ics.uci.edu/dataset/360/air+quality</w:instrText>
-      </w:r>
-      <w:r>
-        <w:rPr>
-          <w:highlight w:val="yellow"/>
-          <w:lang w:eastAsia="fr-FR"/>
-        </w:rPr>
-        <w:instrText>"</w:instrText>
-      </w:r>
-      <w:r>
-        <w:rPr>
-          <w:highlight w:val="yellow"/>
-          <w:lang w:eastAsia="fr-FR"/>
-        </w:rPr>
-        <w:fldChar w:fldCharType="separate"/>
-      </w:r>
-      <w:r>
-        <w:rPr>
-          <w:rStyle w:val="Hyperlink"/>
-          <w:rFonts w:ascii="Times New Roman" w:eastAsia="Times New Roman" w:hAnsi="Times New Roman" w:cs="Times New Roman"/>
-          <w:sz w:val="24"/>
-          <w:szCs w:val="24"/>
-          <w:highlight w:val="yellow"/>
-          <w:lang w:eastAsia="fr-FR"/>
-        </w:rPr>
-        <w:t>https://archive.ics.uci.e</w:t>
-      </w:r>
-      <w:r>
-        <w:rPr>
-          <w:rStyle w:val="Hyperlink"/>
-          <w:rFonts w:ascii="Times New Roman" w:eastAsia="Times New Roman" w:hAnsi="Times New Roman" w:cs="Times New Roman"/>
-          <w:sz w:val="24"/>
-          <w:szCs w:val="24"/>
-          <w:highlight w:val="yellow"/>
-          <w:lang w:eastAsia="fr-FR"/>
-        </w:rPr>
-        <w:t>d</w:t>
-      </w:r>
-      <w:r>
-        <w:rPr>
-          <w:rStyle w:val="Hyperlink"/>
-          <w:rFonts w:ascii="Times New Roman" w:eastAsia="Times New Roman" w:hAnsi="Times New Roman" w:cs="Times New Roman"/>
-          <w:sz w:val="24"/>
-          <w:szCs w:val="24"/>
-          <w:highlight w:val="yellow"/>
-          <w:lang w:eastAsia="fr-FR"/>
-        </w:rPr>
-        <w:t>u/datas</w:t>
-      </w:r>
-      <w:r>
-        <w:rPr>
-          <w:rStyle w:val="Hyperlink"/>
-          <w:rFonts w:ascii="Times New Roman" w:eastAsia="Times New Roman" w:hAnsi="Times New Roman" w:cs="Times New Roman"/>
-          <w:sz w:val="24"/>
-          <w:szCs w:val="24"/>
-          <w:highlight w:val="yellow"/>
-          <w:lang w:eastAsia="fr-FR"/>
-        </w:rPr>
-        <w:t>e</w:t>
-      </w:r>
-      <w:r>
-        <w:rPr>
-          <w:rStyle w:val="Hyperlink"/>
-          <w:rFonts w:ascii="Times New Roman" w:eastAsia="Times New Roman" w:hAnsi="Times New Roman" w:cs="Times New Roman"/>
-          <w:sz w:val="24"/>
-          <w:szCs w:val="24"/>
-          <w:highlight w:val="yellow"/>
-          <w:lang w:eastAsia="fr-FR"/>
-        </w:rPr>
-        <w:t>t/360/air+quality</w:t>
-      </w:r>
-      <w:r>
-        <w:rPr>
-          <w:highlight w:val="yellow"/>
-          <w:lang w:eastAsia="fr-FR"/>
-        </w:rPr>
-        <w:fldChar w:fldCharType="end"/>
-      </w:r>
-      <w:r>
-        <w:rPr>
-          <w:highlight w:val="yellow"/>
+          <w:lang w:eastAsia="fr-FR"/>
+        </w:rPr>
+      </w:pPr>
+      <w:hyperlink r:id="rId5" w:history="1">
+        <w:r>
+          <w:rPr>
+            <w:rStyle w:val="Hyperlink"/>
+            <w:rFonts w:ascii="Times New Roman" w:eastAsia="Times New Roman" w:hAnsi="Times New Roman" w:cs="Times New Roman"/>
+            <w:sz w:val="24"/>
+            <w:szCs w:val="24"/>
+            <w:lang w:eastAsia="fr-FR"/>
+          </w:rPr>
+          <w:t>https://archive.ics.uci.edu/dataset/360/air+quality</w:t>
+        </w:r>
+      </w:hyperlink>
+      <w:r>
+        <w:rPr>
           <w:lang w:eastAsia="fr-FR"/>
         </w:rPr>
         <w:t xml:space="preserve"> </w:t>
       </w:r>
       <w:r>
         <w:rPr>
-          <w:highlight w:val="yellow"/>
           <w:lang w:eastAsia="fr-FR"/>
         </w:rPr>
         <w:t>(</w:t>
@@ -1044,7 +1318,6 @@
       <w:proofErr w:type="spellStart"/>
       <w:r>
         <w:rPr>
-          <w:highlight w:val="yellow"/>
           <w:lang w:eastAsia="fr-FR"/>
         </w:rPr>
         <w:t>Regression</w:t>
@@ -1052,27 +1325,16 @@
       <w:proofErr w:type="spellEnd"/>
       <w:r>
         <w:rPr>
-          <w:highlight w:val="yellow"/>
           <w:lang w:eastAsia="fr-FR"/>
         </w:rPr>
         <w:t>)</w:t>
       </w:r>
       <w:r>
         <w:rPr>
-          <w:highlight w:val="yellow"/>
           <w:lang w:eastAsia="fr-FR"/>
         </w:rPr>
         <w:t xml:space="preserve"> </w:t>
       </w:r>
-      <w:proofErr w:type="spellStart"/>
-      <w:r>
-        <w:rPr>
-          <w:highlight w:val="yellow"/>
-          <w:lang w:eastAsia="fr-FR"/>
-        </w:rPr>
-        <w:t>Ecologie</w:t>
-      </w:r>
-      <w:proofErr w:type="spellEnd"/>
     </w:p>
     <w:p>
       <w:pPr>
@@ -1206,47 +1468,23 @@
           <w:numId w:val="13"/>
         </w:numPr>
         <w:rPr>
-          <w:highlight w:val="yellow"/>
-          <w:lang w:val="en-US" w:eastAsia="fr-FR"/>
-        </w:rPr>
-      </w:pPr>
-      <w:hyperlink r:id="rId5" w:history="1">
+          <w:lang w:val="en-US" w:eastAsia="fr-FR"/>
+        </w:rPr>
+      </w:pPr>
+      <w:hyperlink r:id="rId6" w:history="1">
         <w:r>
           <w:rPr>
             <w:rStyle w:val="Hyperlink"/>
             <w:lang w:val="en-US" w:eastAsia="fr-FR"/>
           </w:rPr>
-          <w:t>https://archive.ics.uci.edu/dataset/357/occupancy+detection</w:t>
-        </w:r>
-        <w:r>
-          <w:rPr>
-            <w:rStyle w:val="Hyperlink"/>
-            <w:lang w:val="en-US" w:eastAsia="fr-FR"/>
-          </w:rPr>
-          <w:t>(</w:t>
-        </w:r>
-        <w:r>
-          <w:rPr>
-            <w:rStyle w:val="Hyperlink"/>
-            <w:highlight w:val="yellow"/>
-            <w:lang w:val="en-US" w:eastAsia="fr-FR"/>
-          </w:rPr>
-          <w:t>Classification)</w:t>
+          <w:t>https://archive.ics.uci.edu/dataset/357/occupancy+detection(Classification)</w:t>
         </w:r>
       </w:hyperlink>
       <w:r>
         <w:rPr>
-          <w:highlight w:val="yellow"/>
-          <w:lang w:val="en-US" w:eastAsia="fr-FR"/>
-        </w:rPr>
-        <w:t xml:space="preserve"> Detec</w:t>
-      </w:r>
-      <w:r>
-        <w:rPr>
-          <w:highlight w:val="yellow"/>
-          <w:lang w:val="en-US" w:eastAsia="fr-FR"/>
-        </w:rPr>
-        <w:t>tion</w:t>
+          <w:lang w:val="en-US" w:eastAsia="fr-FR"/>
+        </w:rPr>
+        <w:t xml:space="preserve"> </w:t>
       </w:r>
     </w:p>
     <w:p>
@@ -1373,155 +1611,6 @@
           <w:lang w:val="en-US" w:eastAsia="fr-FR"/>
         </w:rPr>
         <w:t xml:space="preserve"> 1</w:t>
-      </w:r>
-    </w:p>
-    <w:p>
-      <w:pPr>
-        <w:pStyle w:val="ListParagraph"/>
-        <w:numPr>
-          <w:ilvl w:val="1"/>
-          <w:numId w:val="13"/>
-        </w:numPr>
-        <w:rPr>
-          <w:lang w:eastAsia="fr-FR"/>
-        </w:rPr>
-      </w:pPr>
-      <w:hyperlink r:id="rId6" w:history="1">
-        <w:r>
-          <w:rPr>
-            <w:rStyle w:val="Hyperlink"/>
-            <w:lang w:eastAsia="fr-FR"/>
-          </w:rPr>
-          <w:t>https://www.kaggle.com/datasets/priyamchoksi/10000</w:t>
-        </w:r>
-        <w:r>
-          <w:rPr>
-            <w:rStyle w:val="Hyperlink"/>
-            <w:lang w:eastAsia="fr-FR"/>
-          </w:rPr>
-          <w:t>0</w:t>
-        </w:r>
-        <w:r>
-          <w:rPr>
-            <w:rStyle w:val="Hyperlink"/>
-            <w:lang w:eastAsia="fr-FR"/>
-          </w:rPr>
-          <w:t>-diabetes-clinical-dataset</w:t>
-        </w:r>
-      </w:hyperlink>
-      <w:r>
-        <w:rPr>
-          <w:lang w:eastAsia="fr-FR"/>
-        </w:rPr>
-        <w:t xml:space="preserve"> (Classification)</w:t>
-      </w:r>
-      <w:r>
-        <w:rPr>
-          <w:lang w:eastAsia="fr-FR"/>
-        </w:rPr>
-        <w:t xml:space="preserve"> Sante</w:t>
-      </w:r>
-    </w:p>
-    <w:p>
-      <w:pPr>
-        <w:pStyle w:val="ListParagraph"/>
-        <w:numPr>
-          <w:ilvl w:val="2"/>
-          <w:numId w:val="13"/>
-        </w:numPr>
-        <w:rPr>
-          <w:lang w:eastAsia="fr-FR"/>
-        </w:rPr>
-      </w:pPr>
-      <w:r>
-        <w:rPr>
-          <w:lang w:eastAsia="fr-FR"/>
-        </w:rPr>
-        <w:t> 100k lignes</w:t>
-      </w:r>
-    </w:p>
-    <w:p>
-      <w:pPr>
-        <w:pStyle w:val="ListParagraph"/>
-        <w:numPr>
-          <w:ilvl w:val="2"/>
-          <w:numId w:val="13"/>
-        </w:numPr>
-        <w:rPr>
-          <w:lang w:eastAsia="fr-FR"/>
-        </w:rPr>
-      </w:pPr>
-      <w:r>
-        <w:rPr>
-          <w:lang w:eastAsia="fr-FR"/>
-        </w:rPr>
-        <w:t xml:space="preserve"> 16 </w:t>
-      </w:r>
-      <w:proofErr w:type="spellStart"/>
-      <w:r>
-        <w:rPr>
-          <w:lang w:eastAsia="fr-FR"/>
-        </w:rPr>
-        <w:t>Features</w:t>
-      </w:r>
-      <w:proofErr w:type="spellEnd"/>
-    </w:p>
-    <w:p>
-      <w:pPr>
-        <w:pStyle w:val="ListParagraph"/>
-        <w:numPr>
-          <w:ilvl w:val="2"/>
-          <w:numId w:val="13"/>
-        </w:numPr>
-        <w:rPr>
-          <w:lang w:eastAsia="fr-FR"/>
-        </w:rPr>
-      </w:pPr>
-      <w:proofErr w:type="spellStart"/>
-      <w:r>
-        <w:rPr>
-          <w:lang w:eastAsia="fr-FR"/>
-        </w:rPr>
-        <w:t>Missing</w:t>
-      </w:r>
-      <w:proofErr w:type="spellEnd"/>
-      <w:r>
-        <w:rPr>
-          <w:lang w:eastAsia="fr-FR"/>
-        </w:rPr>
-        <w:t xml:space="preserve"> Values : No</w:t>
-      </w:r>
-    </w:p>
-    <w:p>
-      <w:pPr>
-        <w:pStyle w:val="ListParagraph"/>
-        <w:numPr>
-          <w:ilvl w:val="2"/>
-          <w:numId w:val="13"/>
-        </w:numPr>
-        <w:rPr>
-          <w:lang w:eastAsia="fr-FR"/>
-        </w:rPr>
-      </w:pPr>
-      <w:r>
-        <w:rPr>
-          <w:lang w:eastAsia="fr-FR"/>
-        </w:rPr>
-        <w:t xml:space="preserve">Target : </w:t>
-      </w:r>
-      <w:proofErr w:type="spellStart"/>
-      <w:r>
-        <w:rPr>
-          <w:lang w:eastAsia="fr-FR"/>
-        </w:rPr>
-        <w:t>Diabete</w:t>
-      </w:r>
-      <w:proofErr w:type="spellEnd"/>
-      <w:r>
-        <w:rPr>
-          <w:lang w:eastAsia="fr-FR"/>
-        </w:rPr>
-        <w:t xml:space="preserve"> 0 ou 1</w:t>
       </w:r>
     </w:p>
     <w:p>
@@ -1541,21 +1630,142 @@
             <w:rStyle w:val="Hyperlink"/>
             <w:lang w:eastAsia="fr-FR"/>
           </w:rPr>
-          <w:t>https://archive.ics.uci.edu/da</w:t>
+          <w:t>https://www.kaggle.com/datasets/priyamchoksi/100000-diabetes-clinical-dataset</w:t>
         </w:r>
+      </w:hyperlink>
+      <w:r>
+        <w:rPr>
+          <w:lang w:eastAsia="fr-FR"/>
+        </w:rPr>
+        <w:t xml:space="preserve"> (Classification)</w:t>
+      </w:r>
+      <w:r>
+        <w:rPr>
+          <w:lang w:eastAsia="fr-FR"/>
+        </w:rPr>
+        <w:t xml:space="preserve"> </w:t>
+      </w:r>
+    </w:p>
+    <w:p>
+      <w:pPr>
+        <w:pStyle w:val="ListParagraph"/>
+        <w:numPr>
+          <w:ilvl w:val="2"/>
+          <w:numId w:val="13"/>
+        </w:numPr>
+        <w:rPr>
+          <w:lang w:eastAsia="fr-FR"/>
+        </w:rPr>
+      </w:pPr>
+      <w:r>
+        <w:rPr>
+          <w:lang w:eastAsia="fr-FR"/>
+        </w:rPr>
+        <w:t> 100k lignes</w:t>
+      </w:r>
+    </w:p>
+    <w:p>
+      <w:pPr>
+        <w:pStyle w:val="ListParagraph"/>
+        <w:numPr>
+          <w:ilvl w:val="2"/>
+          <w:numId w:val="13"/>
+        </w:numPr>
+        <w:rPr>
+          <w:lang w:eastAsia="fr-FR"/>
+        </w:rPr>
+      </w:pPr>
+      <w:r>
+        <w:rPr>
+          <w:lang w:eastAsia="fr-FR"/>
+        </w:rPr>
+        <w:t xml:space="preserve"> 16 </w:t>
+      </w:r>
+      <w:proofErr w:type="spellStart"/>
+      <w:r>
+        <w:rPr>
+          <w:lang w:eastAsia="fr-FR"/>
+        </w:rPr>
+        <w:t>Features</w:t>
+      </w:r>
+      <w:proofErr w:type="spellEnd"/>
+    </w:p>
+    <w:p>
+      <w:pPr>
+        <w:pStyle w:val="ListParagraph"/>
+        <w:numPr>
+          <w:ilvl w:val="2"/>
+          <w:numId w:val="13"/>
+        </w:numPr>
+        <w:rPr>
+          <w:lang w:eastAsia="fr-FR"/>
+        </w:rPr>
+      </w:pPr>
+      <w:proofErr w:type="spellStart"/>
+      <w:r>
+        <w:rPr>
+          <w:lang w:eastAsia="fr-FR"/>
+        </w:rPr>
+        <w:t>Missing</w:t>
+      </w:r>
+      <w:proofErr w:type="spellEnd"/>
+      <w:r>
+        <w:rPr>
+          <w:lang w:eastAsia="fr-FR"/>
+        </w:rPr>
+        <w:t xml:space="preserve"> Values : No</w:t>
+      </w:r>
+    </w:p>
+    <w:p>
+      <w:pPr>
+        <w:pStyle w:val="ListParagraph"/>
+        <w:numPr>
+          <w:ilvl w:val="2"/>
+          <w:numId w:val="13"/>
+        </w:numPr>
+        <w:rPr>
+          <w:lang w:eastAsia="fr-FR"/>
+        </w:rPr>
+      </w:pPr>
+      <w:r>
+        <w:rPr>
+          <w:lang w:eastAsia="fr-FR"/>
+        </w:rPr>
+        <w:t xml:space="preserve">Target : </w:t>
+      </w:r>
+      <w:proofErr w:type="spellStart"/>
+      <w:r>
+        <w:rPr>
+          <w:lang w:eastAsia="fr-FR"/>
+        </w:rPr>
+        <w:t>Diabete</w:t>
+      </w:r>
+      <w:proofErr w:type="spellEnd"/>
+      <w:r>
+        <w:rPr>
+          <w:lang w:eastAsia="fr-FR"/>
+        </w:rPr>
+        <w:t xml:space="preserve"> 0 ou 1</w:t>
+      </w:r>
+    </w:p>
+    <w:p>
+      <w:pPr>
+        <w:pStyle w:val="ListParagraph"/>
+        <w:numPr>
+          <w:ilvl w:val="1"/>
+          <w:numId w:val="13"/>
+        </w:numPr>
+        <w:rPr>
+          <w:lang w:eastAsia="fr-FR"/>
+        </w:rPr>
+      </w:pPr>
+      <w:hyperlink r:id="rId8" w:history="1">
         <w:r>
           <w:rPr>
             <w:rStyle w:val="Hyperlink"/>
             <w:lang w:eastAsia="fr-FR"/>
           </w:rPr>
-          <w:t>t</w:t>
-        </w:r>
-        <w:r>
-          <w:rPr>
-            <w:rStyle w:val="Hyperlink"/>
-            <w:lang w:eastAsia="fr-FR"/>
-          </w:rPr>
-          <w:t>aset/849/power+consumption+of+tetouan+city</w:t>
+          <w:t>https://archive.ics.uci.edu/dataset/849/power+consumption+of+tetouan+city</w:t>
         </w:r>
       </w:hyperlink>
       <w:r>
@@ -1584,14 +1794,6 @@
         </w:rPr>
         <w:t xml:space="preserve"> </w:t>
       </w:r>
-      <w:proofErr w:type="spellStart"/>
-      <w:r>
-        <w:rPr>
-          <w:lang w:eastAsia="fr-FR"/>
-        </w:rPr>
-        <w:t>Ecologie</w:t>
-      </w:r>
-      <w:proofErr w:type="spellEnd"/>
     </w:p>
     <w:p>
       <w:pPr>
@@ -1670,181 +1872,6 @@
         </w:numPr>
         <w:rPr>
           <w:lang w:val="en-US" w:eastAsia="fr-FR"/>
-        </w:rPr>
-      </w:pPr>
-      <w:hyperlink r:id="rId8" w:history="1">
-        <w:r>
-          <w:rPr>
-            <w:rStyle w:val="Hyperlink"/>
-            <w:rFonts w:ascii="Times New Roman" w:eastAsia="Times New Roman" w:hAnsi="Times New Roman" w:cs="Times New Roman"/>
-            <w:sz w:val="24"/>
-            <w:szCs w:val="24"/>
-            <w:lang w:val="en-US" w:eastAsia="fr-FR"/>
-          </w:rPr>
-          <w:t>https://archive.ics.uci.edu/dataset/3</w:t>
-        </w:r>
-        <w:r>
-          <w:rPr>
-            <w:rStyle w:val="Hyperlink"/>
-            <w:rFonts w:ascii="Times New Roman" w:eastAsia="Times New Roman" w:hAnsi="Times New Roman" w:cs="Times New Roman"/>
-            <w:sz w:val="24"/>
-            <w:szCs w:val="24"/>
-            <w:lang w:val="en-US" w:eastAsia="fr-FR"/>
-          </w:rPr>
-          <w:t>5</w:t>
-        </w:r>
-        <w:r>
-          <w:rPr>
-            <w:rStyle w:val="Hyperlink"/>
-            <w:rFonts w:ascii="Times New Roman" w:eastAsia="Times New Roman" w:hAnsi="Times New Roman" w:cs="Times New Roman"/>
-            <w:sz w:val="24"/>
-            <w:szCs w:val="24"/>
-            <w:lang w:val="en-US" w:eastAsia="fr-FR"/>
-          </w:rPr>
-          <w:t>2/o</w:t>
-        </w:r>
-        <w:r>
-          <w:rPr>
-            <w:rStyle w:val="Hyperlink"/>
-            <w:rFonts w:ascii="Times New Roman" w:eastAsia="Times New Roman" w:hAnsi="Times New Roman" w:cs="Times New Roman"/>
-            <w:sz w:val="24"/>
-            <w:szCs w:val="24"/>
-            <w:lang w:val="en-US" w:eastAsia="fr-FR"/>
-          </w:rPr>
-          <w:t>n</w:t>
-        </w:r>
-        <w:r>
-          <w:rPr>
-            <w:rStyle w:val="Hyperlink"/>
-            <w:rFonts w:ascii="Times New Roman" w:eastAsia="Times New Roman" w:hAnsi="Times New Roman" w:cs="Times New Roman"/>
-            <w:sz w:val="24"/>
-            <w:szCs w:val="24"/>
-            <w:lang w:val="en-US" w:eastAsia="fr-FR"/>
-          </w:rPr>
-          <w:t>l</w:t>
-        </w:r>
-        <w:r>
-          <w:rPr>
-            <w:rStyle w:val="Hyperlink"/>
-            <w:rFonts w:ascii="Times New Roman" w:eastAsia="Times New Roman" w:hAnsi="Times New Roman" w:cs="Times New Roman"/>
-            <w:sz w:val="24"/>
-            <w:szCs w:val="24"/>
-            <w:lang w:val="en-US" w:eastAsia="fr-FR"/>
-          </w:rPr>
-          <w:t>ine+retail</w:t>
-        </w:r>
-      </w:hyperlink>
-      <w:r>
-        <w:rPr>
-          <w:lang w:val="en-US" w:eastAsia="fr-FR"/>
-        </w:rPr>
-        <w:t xml:space="preserve"> (Clustering)</w:t>
-      </w:r>
-      <w:r>
-        <w:rPr>
-          <w:lang w:val="en-US" w:eastAsia="fr-FR"/>
-        </w:rPr>
-        <w:t xml:space="preserve"> Finance</w:t>
-      </w:r>
-    </w:p>
-    <w:p>
-      <w:pPr>
-        <w:pStyle w:val="ListParagraph"/>
-        <w:numPr>
-          <w:ilvl w:val="2"/>
-          <w:numId w:val="13"/>
-        </w:numPr>
-        <w:rPr>
-          <w:lang w:val="en-US" w:eastAsia="fr-FR"/>
-        </w:rPr>
-      </w:pPr>
-      <w:r>
-        <w:rPr>
-          <w:lang w:val="en-US" w:eastAsia="fr-FR"/>
-        </w:rPr>
-        <w:t xml:space="preserve">500k </w:t>
-      </w:r>
-      <w:proofErr w:type="spellStart"/>
-      <w:r>
-        <w:rPr>
-          <w:lang w:val="en-US" w:eastAsia="fr-FR"/>
-        </w:rPr>
-        <w:t>lignes</w:t>
-      </w:r>
-      <w:proofErr w:type="spellEnd"/>
-    </w:p>
-    <w:p>
-      <w:pPr>
-        <w:pStyle w:val="ListParagraph"/>
-        <w:numPr>
-          <w:ilvl w:val="2"/>
-          <w:numId w:val="13"/>
-        </w:numPr>
-        <w:rPr>
-          <w:lang w:val="en-US" w:eastAsia="fr-FR"/>
-        </w:rPr>
-      </w:pPr>
-      <w:r>
-        <w:rPr>
-          <w:lang w:val="en-US" w:eastAsia="fr-FR"/>
-        </w:rPr>
-        <w:t>8 features</w:t>
-      </w:r>
-    </w:p>
-    <w:p>
-      <w:pPr>
-        <w:pStyle w:val="ListParagraph"/>
-        <w:numPr>
-          <w:ilvl w:val="2"/>
-          <w:numId w:val="13"/>
-        </w:numPr>
-        <w:rPr>
-          <w:lang w:eastAsia="fr-FR"/>
-        </w:rPr>
-      </w:pPr>
-      <w:r>
-        <w:rPr>
-          <w:lang w:val="en-US" w:eastAsia="fr-FR"/>
-        </w:rPr>
-        <w:t xml:space="preserve">Missing </w:t>
-      </w:r>
-      <w:proofErr w:type="gramStart"/>
-      <w:r>
-        <w:rPr>
-          <w:lang w:val="en-US" w:eastAsia="fr-FR"/>
-        </w:rPr>
-        <w:t>Values :</w:t>
-      </w:r>
-      <w:proofErr w:type="gramEnd"/>
-      <w:r>
-        <w:rPr>
-          <w:lang w:val="en-US" w:eastAsia="fr-FR"/>
-        </w:rPr>
-        <w:t xml:space="preserve"> No</w:t>
-      </w:r>
-    </w:p>
-    <w:p>
-      <w:pPr>
-        <w:rPr>
-          <w:lang w:eastAsia="fr-FR"/>
-        </w:rPr>
-      </w:pPr>
-      <w:r>
-        <w:rPr>
-          <w:lang w:eastAsia="fr-FR"/>
-        </w:rPr>
-        <w:t xml:space="preserve">Pas bon : </w:t>
-      </w:r>
-    </w:p>
-    <w:p>
-      <w:pPr>
-        <w:pStyle w:val="ListParagraph"/>
-        <w:numPr>
-          <w:ilvl w:val="0"/>
-          <w:numId w:val="13"/>
-        </w:numPr>
-        <w:rPr>
-          <w:lang w:val="en-US"/>
         </w:rPr>
       </w:pPr>
       <w:hyperlink r:id="rId9" w:history="1">
@@ -1856,8 +1883,265 @@
             <w:szCs w:val="24"/>
             <w:lang w:val="en-US" w:eastAsia="fr-FR"/>
           </w:rPr>
-          <w:t>https://www.kaggle.c</w:t>
+          <w:t>https://archive.ics.uci.edu/dataset/352/online+retail</w:t>
         </w:r>
+      </w:hyperlink>
+      <w:r>
+        <w:rPr>
+          <w:lang w:val="en-US" w:eastAsia="fr-FR"/>
+        </w:rPr>
+        <w:t xml:space="preserve"> (Clustering)</w:t>
+      </w:r>
+      <w:r>
+        <w:rPr>
+          <w:lang w:val="en-US" w:eastAsia="fr-FR"/>
+        </w:rPr>
+        <w:t xml:space="preserve"> </w:t>
+      </w:r>
+    </w:p>
+    <w:p>
+      <w:pPr>
+        <w:pStyle w:val="ListParagraph"/>
+        <w:numPr>
+          <w:ilvl w:val="2"/>
+          <w:numId w:val="13"/>
+        </w:numPr>
+        <w:rPr>
+          <w:lang w:val="en-US" w:eastAsia="fr-FR"/>
+        </w:rPr>
+      </w:pPr>
+      <w:r>
+        <w:rPr>
+          <w:lang w:val="en-US" w:eastAsia="fr-FR"/>
+        </w:rPr>
+        <w:t xml:space="preserve">500k </w:t>
+      </w:r>
+      <w:proofErr w:type="spellStart"/>
+      <w:r>
+        <w:rPr>
+          <w:lang w:val="en-US" w:eastAsia="fr-FR"/>
+        </w:rPr>
+        <w:t>lignes</w:t>
+      </w:r>
+      <w:proofErr w:type="spellEnd"/>
+    </w:p>
+    <w:p>
+      <w:pPr>
+        <w:pStyle w:val="ListParagraph"/>
+        <w:numPr>
+          <w:ilvl w:val="2"/>
+          <w:numId w:val="13"/>
+        </w:numPr>
+        <w:rPr>
+          <w:lang w:val="en-US" w:eastAsia="fr-FR"/>
+        </w:rPr>
+      </w:pPr>
+      <w:r>
+        <w:rPr>
+          <w:lang w:val="en-US" w:eastAsia="fr-FR"/>
+        </w:rPr>
+        <w:t>8 features</w:t>
+      </w:r>
+    </w:p>
+    <w:p>
+      <w:pPr>
+        <w:pStyle w:val="ListParagraph"/>
+        <w:numPr>
+          <w:ilvl w:val="2"/>
+          <w:numId w:val="13"/>
+        </w:numPr>
+        <w:rPr>
+          <w:lang w:eastAsia="fr-FR"/>
+        </w:rPr>
+      </w:pPr>
+      <w:r>
+        <w:rPr>
+          <w:lang w:val="en-US" w:eastAsia="fr-FR"/>
+        </w:rPr>
+        <w:t xml:space="preserve">Missing </w:t>
+      </w:r>
+      <w:proofErr w:type="gramStart"/>
+      <w:r>
+        <w:rPr>
+          <w:lang w:val="en-US" w:eastAsia="fr-FR"/>
+        </w:rPr>
+        <w:t>Values :</w:t>
+      </w:r>
+      <w:proofErr w:type="gramEnd"/>
+      <w:r>
+        <w:rPr>
+          <w:lang w:val="en-US" w:eastAsia="fr-FR"/>
+        </w:rPr>
+        <w:t xml:space="preserve"> No</w:t>
+      </w:r>
+    </w:p>
+    <w:p>
+      <w:pPr>
+        <w:pStyle w:val="ListParagraph"/>
+        <w:numPr>
+          <w:ilvl w:val="1"/>
+          <w:numId w:val="13"/>
+        </w:numPr>
+        <w:rPr>
+          <w:lang w:eastAsia="fr-FR"/>
+        </w:rPr>
+      </w:pPr>
+      <w:r>
+        <w:rPr>
+          <w:lang w:eastAsia="fr-FR"/>
+        </w:rPr>
+        <w:t xml:space="preserve">Intervention Vaines </w:t>
+      </w:r>
+      <w:proofErr w:type="spellStart"/>
+      <w:r>
+        <w:rPr>
+          <w:lang w:eastAsia="fr-FR"/>
+        </w:rPr>
+        <w:t>DataSet</w:t>
+      </w:r>
+      <w:proofErr w:type="spellEnd"/>
+      <w:r>
+        <w:rPr>
+          <w:lang w:eastAsia="fr-FR"/>
+        </w:rPr>
+        <w:t xml:space="preserve"> (Classification, Clustering)</w:t>
+      </w:r>
+      <w:r>
+        <w:rPr>
+          <w:lang w:eastAsia="fr-FR"/>
+        </w:rPr>
+        <w:t xml:space="preserve"> </w:t>
+      </w:r>
+      <w:proofErr w:type="spellStart"/>
+      <w:r>
+        <w:rPr>
+          <w:lang w:eastAsia="fr-FR"/>
+        </w:rPr>
+        <w:t>DataSet</w:t>
+      </w:r>
+      <w:proofErr w:type="spellEnd"/>
+      <w:r>
+        <w:rPr>
+          <w:lang w:eastAsia="fr-FR"/>
+        </w:rPr>
+        <w:t xml:space="preserve"> de l’entreprise</w:t>
+      </w:r>
+    </w:p>
+    <w:p>
+      <w:pPr>
+        <w:pStyle w:val="ListParagraph"/>
+        <w:numPr>
+          <w:ilvl w:val="2"/>
+          <w:numId w:val="13"/>
+        </w:numPr>
+        <w:rPr>
+          <w:lang w:val="en-US" w:eastAsia="fr-FR"/>
+        </w:rPr>
+      </w:pPr>
+      <w:r>
+        <w:rPr>
+          <w:lang w:val="en-US" w:eastAsia="fr-FR"/>
+        </w:rPr>
+        <w:t xml:space="preserve">1M </w:t>
+      </w:r>
+      <w:proofErr w:type="spellStart"/>
+      <w:r>
+        <w:rPr>
+          <w:lang w:val="en-US" w:eastAsia="fr-FR"/>
+        </w:rPr>
+        <w:t>lignes</w:t>
+      </w:r>
+      <w:proofErr w:type="spellEnd"/>
+    </w:p>
+    <w:p>
+      <w:pPr>
+        <w:pStyle w:val="ListParagraph"/>
+        <w:numPr>
+          <w:ilvl w:val="2"/>
+          <w:numId w:val="13"/>
+        </w:numPr>
+        <w:rPr>
+          <w:lang w:val="en-US" w:eastAsia="fr-FR"/>
+        </w:rPr>
+      </w:pPr>
+      <w:r>
+        <w:rPr>
+          <w:lang w:val="en-US" w:eastAsia="fr-FR"/>
+        </w:rPr>
+        <w:t>30 Features</w:t>
+      </w:r>
+    </w:p>
+    <w:p>
+      <w:pPr>
+        <w:pStyle w:val="ListParagraph"/>
+        <w:numPr>
+          <w:ilvl w:val="2"/>
+          <w:numId w:val="13"/>
+        </w:numPr>
+        <w:rPr>
+          <w:lang w:val="en-US" w:eastAsia="fr-FR"/>
+        </w:rPr>
+      </w:pPr>
+      <w:r>
+        <w:rPr>
+          <w:lang w:val="en-US" w:eastAsia="fr-FR"/>
+        </w:rPr>
+        <w:t xml:space="preserve">Missing </w:t>
+      </w:r>
+      <w:proofErr w:type="gramStart"/>
+      <w:r>
+        <w:rPr>
+          <w:lang w:val="en-US" w:eastAsia="fr-FR"/>
+        </w:rPr>
+        <w:t>Values :</w:t>
+      </w:r>
+      <w:proofErr w:type="gramEnd"/>
+      <w:r>
+        <w:rPr>
+          <w:lang w:val="en-US" w:eastAsia="fr-FR"/>
+        </w:rPr>
+        <w:t xml:space="preserve"> Yes</w:t>
+      </w:r>
+    </w:p>
+    <w:p>
+      <w:pPr>
+        <w:rPr>
+          <w:lang w:eastAsia="fr-FR"/>
+        </w:rPr>
+      </w:pPr>
+    </w:p>
+    <w:p>
+      <w:pPr>
+        <w:rPr>
+          <w:lang w:eastAsia="fr-FR"/>
+        </w:rPr>
+      </w:pPr>
+    </w:p>
+    <w:p>
+      <w:pPr>
+        <w:rPr>
+          <w:lang w:eastAsia="fr-FR"/>
+        </w:rPr>
+      </w:pPr>
+      <w:r>
+        <w:rPr>
+          <w:lang w:eastAsia="fr-FR"/>
+        </w:rPr>
+        <w:t xml:space="preserve">Pas bon : </w:t>
+      </w:r>
+    </w:p>
+    <w:p>
+      <w:pPr>
+        <w:pStyle w:val="ListParagraph"/>
+        <w:numPr>
+          <w:ilvl w:val="0"/>
+          <w:numId w:val="13"/>
+        </w:numPr>
+        <w:rPr>
+          <w:lang w:val="en-US"/>
+        </w:rPr>
+      </w:pPr>
+      <w:hyperlink r:id="rId10" w:history="1">
         <w:r>
           <w:rPr>
             <w:rStyle w:val="Hyperlink"/>
@@ -1866,47 +2150,7 @@
             <w:szCs w:val="24"/>
             <w:lang w:val="en-US" w:eastAsia="fr-FR"/>
           </w:rPr>
-          <w:t>o</w:t>
-        </w:r>
-        <w:r>
-          <w:rPr>
-            <w:rStyle w:val="Hyperlink"/>
-            <w:rFonts w:ascii="Times New Roman" w:eastAsia="Times New Roman" w:hAnsi="Times New Roman" w:cs="Times New Roman"/>
-            <w:sz w:val="24"/>
-            <w:szCs w:val="24"/>
-            <w:lang w:val="en-US" w:eastAsia="fr-FR"/>
-          </w:rPr>
-          <w:t>m/d</w:t>
-        </w:r>
-        <w:r>
-          <w:rPr>
-            <w:rStyle w:val="Hyperlink"/>
-            <w:rFonts w:ascii="Times New Roman" w:eastAsia="Times New Roman" w:hAnsi="Times New Roman" w:cs="Times New Roman"/>
-            <w:sz w:val="24"/>
-            <w:szCs w:val="24"/>
-            <w:lang w:val="en-US" w:eastAsia="fr-FR"/>
-          </w:rPr>
-          <w:t>a</w:t>
-        </w:r>
-        <w:r>
-          <w:rPr>
-            <w:rStyle w:val="Hyperlink"/>
-            <w:rFonts w:ascii="Times New Roman" w:eastAsia="Times New Roman" w:hAnsi="Times New Roman" w:cs="Times New Roman"/>
-            <w:sz w:val="24"/>
-            <w:szCs w:val="24"/>
-            <w:lang w:val="en-US" w:eastAsia="fr-FR"/>
-          </w:rPr>
-          <w:t>tasets/mlg-ulb/creditcardfraud</w:t>
-        </w:r>
-        <w:r>
-          <w:rPr>
-            <w:rStyle w:val="Hyperlink"/>
-            <w:rFonts w:ascii="Times New Roman" w:eastAsia="Times New Roman" w:hAnsi="Times New Roman" w:cs="Times New Roman"/>
-            <w:sz w:val="24"/>
-            <w:szCs w:val="24"/>
-            <w:lang w:val="en-US" w:eastAsia="fr-FR"/>
-          </w:rPr>
-          <w:t>Clustering</w:t>
+          <w:t>https://www.kaggle.com/datasets/mlg-ulb/creditcardfraudClustering</w:t>
         </w:r>
       </w:hyperlink>
       <w:r>
@@ -2061,7 +2305,7 @@
           <w:lang w:val="en-US" w:eastAsia="fr-FR"/>
         </w:rPr>
       </w:pPr>
-      <w:hyperlink r:id="rId10" w:history="1">
+      <w:hyperlink r:id="rId11" w:history="1">
         <w:r>
           <w:rPr>
             <w:rStyle w:val="Hyperlink"/>
@@ -2178,121 +2422,101 @@
         <w:t>lignes</w:t>
       </w:r>
       <w:proofErr w:type="spellEnd"/>
-    </w:p>
-    <w:p>
-      <w:pPr>
-        <w:spacing w:before="100" w:beforeAutospacing="1" w:after="100" w:afterAutospacing="1" w:line="240" w:lineRule="auto"/>
-        <w:rPr>
-          <w:rFonts w:ascii="Times New Roman" w:eastAsia="Times New Roman" w:hAnsi="Times New Roman" w:cs="Times New Roman"/>
-          <w:lang w:val="en-US" w:eastAsia="fr-FR"/>
-        </w:rPr>
-      </w:pPr>
-    </w:p>
-    <w:p>
-      <w:pPr>
-        <w:pStyle w:val="ListParagraph"/>
-        <w:numPr>
-          <w:ilvl w:val="0"/>
-          <w:numId w:val="12"/>
-        </w:numPr>
-        <w:spacing w:before="100" w:beforeAutospacing="1" w:after="100" w:afterAutospacing="1" w:line="240" w:lineRule="auto"/>
+      <w:r>
         <w:rPr>
           <w:rFonts w:ascii="Times New Roman" w:eastAsia="Times New Roman" w:hAnsi="Times New Roman" w:cs="Times New Roman"/>
           <w:sz w:val="24"/>
           <w:szCs w:val="24"/>
-          <w:lang w:val="en-US" w:eastAsia="fr-FR"/>
-        </w:rPr>
-      </w:pPr>
-      <w:r>
+          <w:lang w:eastAsia="fr-FR"/>
+        </w:rPr>
+        <w:br w:type="page"/>
+      </w:r>
+    </w:p>
+    <w:p>
+      <w:pPr>
+        <w:spacing w:before="100" w:beforeAutospacing="1" w:after="100" w:afterAutospacing="1" w:line="240" w:lineRule="auto"/>
         <w:rPr>
           <w:rFonts w:ascii="Times New Roman" w:eastAsia="Times New Roman" w:hAnsi="Times New Roman" w:cs="Times New Roman"/>
           <w:sz w:val="24"/>
           <w:szCs w:val="24"/>
-          <w:lang w:val="en-US" w:eastAsia="fr-FR"/>
-        </w:rPr>
-        <w:t xml:space="preserve">Intervention </w:t>
-      </w:r>
-      <w:proofErr w:type="spellStart"/>
+          <w:lang w:eastAsia="fr-FR"/>
+        </w:rPr>
+      </w:pPr>
       <w:r>
         <w:rPr>
           <w:rFonts w:ascii="Times New Roman" w:eastAsia="Times New Roman" w:hAnsi="Times New Roman" w:cs="Times New Roman"/>
           <w:sz w:val="24"/>
           <w:szCs w:val="24"/>
-          <w:lang w:val="en-US" w:eastAsia="fr-FR"/>
-        </w:rPr>
-        <w:t>Vaines</w:t>
-      </w:r>
-      <w:proofErr w:type="spellEnd"/>
+          <w:lang w:eastAsia="fr-FR"/>
+        </w:rPr>
+        <w:lastRenderedPageBreak/>
+        <w:t>Régression</w:t>
+      </w:r>
       <w:r>
         <w:rPr>
           <w:rFonts w:ascii="Times New Roman" w:eastAsia="Times New Roman" w:hAnsi="Times New Roman" w:cs="Times New Roman"/>
           <w:sz w:val="24"/>
           <w:szCs w:val="24"/>
-          <w:lang w:val="en-US" w:eastAsia="fr-FR"/>
+          <w:lang w:eastAsia="fr-FR"/>
         </w:rPr>
         <w:t xml:space="preserve"> </w:t>
       </w:r>
-      <w:proofErr w:type="spellStart"/>
       <w:r>
         <w:rPr>
           <w:rFonts w:ascii="Times New Roman" w:eastAsia="Times New Roman" w:hAnsi="Times New Roman" w:cs="Times New Roman"/>
           <w:sz w:val="24"/>
           <w:szCs w:val="24"/>
-          <w:lang w:val="en-US" w:eastAsia="fr-FR"/>
-        </w:rPr>
-        <w:t>DataSet</w:t>
-      </w:r>
-      <w:proofErr w:type="spellEnd"/>
-      <w:r>
+          <w:lang w:eastAsia="fr-FR"/>
+        </w:rPr>
+        <w:t>: 1,000 - 10,000 lignes</w:t>
+      </w:r>
+    </w:p>
+    <w:p>
+      <w:pPr>
+        <w:spacing w:before="100" w:beforeAutospacing="1" w:after="100" w:afterAutospacing="1" w:line="240" w:lineRule="auto"/>
         <w:rPr>
           <w:rFonts w:ascii="Times New Roman" w:eastAsia="Times New Roman" w:hAnsi="Times New Roman" w:cs="Times New Roman"/>
           <w:sz w:val="24"/>
           <w:szCs w:val="24"/>
-          <w:lang w:val="en-US" w:eastAsia="fr-FR"/>
-        </w:rPr>
-        <w:t xml:space="preserve"> </w:t>
-      </w:r>
+          <w:lang w:eastAsia="fr-FR"/>
+        </w:rPr>
+      </w:pPr>
       <w:r>
         <w:rPr>
           <w:rFonts w:ascii="Times New Roman" w:eastAsia="Times New Roman" w:hAnsi="Times New Roman" w:cs="Times New Roman"/>
           <w:sz w:val="24"/>
           <w:szCs w:val="24"/>
-          <w:lang w:val="en-US" w:eastAsia="fr-FR"/>
-        </w:rPr>
-        <w:t>(</w:t>
+          <w:lang w:eastAsia="fr-FR"/>
+        </w:rPr>
+        <w:t>Classification</w:t>
       </w:r>
       <w:r>
         <w:rPr>
           <w:rFonts w:ascii="Times New Roman" w:eastAsia="Times New Roman" w:hAnsi="Times New Roman" w:cs="Times New Roman"/>
           <w:sz w:val="24"/>
           <w:szCs w:val="24"/>
-          <w:lang w:val="en-US" w:eastAsia="fr-FR"/>
-        </w:rPr>
-        <w:t>Classification</w:t>
+          <w:lang w:eastAsia="fr-FR"/>
+        </w:rPr>
+        <w:t xml:space="preserve"> : </w:t>
       </w:r>
       <w:r>
         <w:rPr>
           <w:rFonts w:ascii="Times New Roman" w:eastAsia="Times New Roman" w:hAnsi="Times New Roman" w:cs="Times New Roman"/>
           <w:sz w:val="24"/>
           <w:szCs w:val="24"/>
-          <w:lang w:val="en-US" w:eastAsia="fr-FR"/>
-        </w:rPr>
-        <w:t>, Clustering)</w:t>
-      </w:r>
-    </w:p>
-    <w:p>
-      <w:pPr>
-        <w:pStyle w:val="ListParagraph"/>
-        <w:numPr>
-          <w:ilvl w:val="1"/>
-          <w:numId w:val="12"/>
-        </w:numPr>
+          <w:lang w:eastAsia="fr-FR"/>
+        </w:rPr>
+        <w:t>1,000 - 50,000 lignes</w:t>
+      </w:r>
+    </w:p>
+    <w:p>
+      <w:pPr>
         <w:spacing w:before="100" w:beforeAutospacing="1" w:after="100" w:afterAutospacing="1" w:line="240" w:lineRule="auto"/>
         <w:rPr>
           <w:rFonts w:ascii="Times New Roman" w:eastAsia="Times New Roman" w:hAnsi="Times New Roman" w:cs="Times New Roman"/>
           <w:sz w:val="24"/>
           <w:szCs w:val="24"/>
-          <w:lang w:val="en-US" w:eastAsia="fr-FR"/>
+          <w:lang w:eastAsia="fr-FR"/>
         </w:rPr>
       </w:pPr>
       <w:r>
@@ -2300,186 +2524,48 @@
           <w:rFonts w:ascii="Times New Roman" w:eastAsia="Times New Roman" w:hAnsi="Times New Roman" w:cs="Times New Roman"/>
           <w:sz w:val="24"/>
           <w:szCs w:val="24"/>
-          <w:lang w:val="en-US" w:eastAsia="fr-FR"/>
-        </w:rPr>
-        <w:t xml:space="preserve">1M </w:t>
-      </w:r>
-      <w:proofErr w:type="spellStart"/>
+          <w:lang w:eastAsia="fr-FR"/>
+        </w:rPr>
+        <w:t>Clustering</w:t>
+      </w:r>
       <w:r>
         <w:rPr>
           <w:rFonts w:ascii="Times New Roman" w:eastAsia="Times New Roman" w:hAnsi="Times New Roman" w:cs="Times New Roman"/>
           <w:sz w:val="24"/>
           <w:szCs w:val="24"/>
-          <w:lang w:val="en-US" w:eastAsia="fr-FR"/>
-        </w:rPr>
-        <w:t>lignes</w:t>
-      </w:r>
-      <w:proofErr w:type="spellEnd"/>
-    </w:p>
-    <w:p>
-      <w:pPr>
+          <w:lang w:eastAsia="fr-FR"/>
+        </w:rPr>
+        <w:t xml:space="preserve"> : </w:t>
+      </w:r>
+      <w:r>
         <w:rPr>
           <w:rFonts w:ascii="Times New Roman" w:eastAsia="Times New Roman" w:hAnsi="Times New Roman" w:cs="Times New Roman"/>
           <w:sz w:val="24"/>
           <w:szCs w:val="24"/>
           <w:lang w:eastAsia="fr-FR"/>
         </w:rPr>
-      </w:pPr>
-      <w:r>
+        <w:t>1,000 - 20,000 lignes</w:t>
+      </w:r>
+    </w:p>
+    <w:p>
+      <w:pPr>
+        <w:spacing w:before="100" w:beforeAutospacing="1" w:after="100" w:afterAutospacing="1" w:line="240" w:lineRule="auto"/>
         <w:rPr>
           <w:rFonts w:ascii="Times New Roman" w:eastAsia="Times New Roman" w:hAnsi="Times New Roman" w:cs="Times New Roman"/>
           <w:sz w:val="24"/>
           <w:szCs w:val="24"/>
-          <w:lang w:eastAsia="fr-FR"/>
-        </w:rPr>
-        <w:br w:type="page"/>
-      </w:r>
-    </w:p>
-    <w:p>
-      <w:pPr>
-        <w:spacing w:before="100" w:beforeAutospacing="1" w:after="100" w:afterAutospacing="1" w:line="240" w:lineRule="auto"/>
+          <w:lang w:val="en-US" w:eastAsia="fr-FR"/>
+        </w:rPr>
+      </w:pPr>
+      <w:r>
         <w:rPr>
           <w:rFonts w:ascii="Times New Roman" w:eastAsia="Times New Roman" w:hAnsi="Times New Roman" w:cs="Times New Roman"/>
           <w:sz w:val="24"/>
           <w:szCs w:val="24"/>
-          <w:lang w:eastAsia="fr-FR"/>
-        </w:rPr>
-      </w:pPr>
-      <w:r>
-        <w:rPr>
-          <w:rFonts w:ascii="Times New Roman" w:eastAsia="Times New Roman" w:hAnsi="Times New Roman" w:cs="Times New Roman"/>
-          <w:sz w:val="24"/>
-          <w:szCs w:val="24"/>
-          <w:lang w:eastAsia="fr-FR"/>
-        </w:rPr>
-        <w:lastRenderedPageBreak/>
-        <w:t>Régression</w:t>
-      </w:r>
-      <w:r>
-        <w:rPr>
-          <w:rFonts w:ascii="Times New Roman" w:eastAsia="Times New Roman" w:hAnsi="Times New Roman" w:cs="Times New Roman"/>
-          <w:sz w:val="24"/>
-          <w:szCs w:val="24"/>
-          <w:lang w:eastAsia="fr-FR"/>
-        </w:rPr>
-        <w:t xml:space="preserve"> </w:t>
-      </w:r>
-      <w:r>
-        <w:rPr>
-          <w:rFonts w:ascii="Times New Roman" w:eastAsia="Times New Roman" w:hAnsi="Times New Roman" w:cs="Times New Roman"/>
-          <w:sz w:val="24"/>
-          <w:szCs w:val="24"/>
-          <w:lang w:eastAsia="fr-FR"/>
-        </w:rPr>
-        <w:t>: 1,000 - 10,000 lignes</w:t>
-      </w:r>
-    </w:p>
-    <w:p>
-      <w:pPr>
-        <w:spacing w:before="100" w:beforeAutospacing="1" w:after="100" w:afterAutospacing="1" w:line="240" w:lineRule="auto"/>
-        <w:rPr>
-          <w:rFonts w:ascii="Times New Roman" w:eastAsia="Times New Roman" w:hAnsi="Times New Roman" w:cs="Times New Roman"/>
-          <w:sz w:val="24"/>
-          <w:szCs w:val="24"/>
-          <w:lang w:eastAsia="fr-FR"/>
-        </w:rPr>
-      </w:pPr>
-      <w:r>
-        <w:rPr>
-          <w:rFonts w:ascii="Times New Roman" w:eastAsia="Times New Roman" w:hAnsi="Times New Roman" w:cs="Times New Roman"/>
-          <w:sz w:val="24"/>
-          <w:szCs w:val="24"/>
-          <w:lang w:eastAsia="fr-FR"/>
-        </w:rPr>
-        <w:t>Classification</w:t>
-      </w:r>
-      <w:r>
-        <w:rPr>
-          <w:rFonts w:ascii="Times New Roman" w:eastAsia="Times New Roman" w:hAnsi="Times New Roman" w:cs="Times New Roman"/>
-          <w:sz w:val="24"/>
-          <w:szCs w:val="24"/>
-          <w:lang w:eastAsia="fr-FR"/>
-        </w:rPr>
-        <w:t xml:space="preserve"> : </w:t>
-      </w:r>
-      <w:r>
-        <w:rPr>
-          <w:rFonts w:ascii="Times New Roman" w:eastAsia="Times New Roman" w:hAnsi="Times New Roman" w:cs="Times New Roman"/>
-          <w:sz w:val="24"/>
-          <w:szCs w:val="24"/>
-          <w:lang w:eastAsia="fr-FR"/>
-        </w:rPr>
-        <w:t>1,000 - 50,000 lignes</w:t>
-      </w:r>
-    </w:p>
-    <w:p>
-      <w:pPr>
-        <w:spacing w:before="100" w:beforeAutospacing="1" w:after="100" w:afterAutospacing="1" w:line="240" w:lineRule="auto"/>
-        <w:rPr>
-          <w:rFonts w:ascii="Times New Roman" w:eastAsia="Times New Roman" w:hAnsi="Times New Roman" w:cs="Times New Roman"/>
-          <w:sz w:val="24"/>
-          <w:szCs w:val="24"/>
-          <w:lang w:eastAsia="fr-FR"/>
-        </w:rPr>
-      </w:pPr>
-      <w:r>
-        <w:rPr>
-          <w:rFonts w:ascii="Times New Roman" w:eastAsia="Times New Roman" w:hAnsi="Times New Roman" w:cs="Times New Roman"/>
-          <w:sz w:val="24"/>
-          <w:szCs w:val="24"/>
-          <w:lang w:eastAsia="fr-FR"/>
-        </w:rPr>
-        <w:t>Clustering</w:t>
-      </w:r>
-      <w:r>
-        <w:rPr>
-          <w:rFonts w:ascii="Times New Roman" w:eastAsia="Times New Roman" w:hAnsi="Times New Roman" w:cs="Times New Roman"/>
-          <w:sz w:val="24"/>
-          <w:szCs w:val="24"/>
-          <w:lang w:eastAsia="fr-FR"/>
-        </w:rPr>
-        <w:t xml:space="preserve"> : </w:t>
-      </w:r>
-      <w:r>
-        <w:rPr>
-          <w:rFonts w:ascii="Times New Roman" w:eastAsia="Times New Roman" w:hAnsi="Times New Roman" w:cs="Times New Roman"/>
-          <w:sz w:val="24"/>
-          <w:szCs w:val="24"/>
-          <w:lang w:eastAsia="fr-FR"/>
-        </w:rPr>
-        <w:t>1,000 - 20,000 lignes</w:t>
-      </w:r>
-    </w:p>
-    <w:p>
-      <w:pPr>
-        <w:spacing w:before="100" w:beforeAutospacing="1" w:after="100" w:afterAutospacing="1" w:line="240" w:lineRule="auto"/>
-        <w:rPr>
-          <w:rFonts w:ascii="Times New Roman" w:eastAsia="Times New Roman" w:hAnsi="Times New Roman" w:cs="Times New Roman"/>
-          <w:sz w:val="24"/>
-          <w:szCs w:val="24"/>
-          <w:lang w:val="en-US" w:eastAsia="fr-FR"/>
-        </w:rPr>
-      </w:pPr>
-      <w:r>
-        <w:rPr>
-          <w:rFonts w:ascii="Times New Roman" w:eastAsia="Times New Roman" w:hAnsi="Times New Roman" w:cs="Times New Roman"/>
-          <w:sz w:val="24"/>
-          <w:szCs w:val="24"/>
-          <w:lang w:val="en-US" w:eastAsia="fr-FR"/>
-        </w:rPr>
-        <w:t>Deep Learning (DNN, CNN, RNN, etc.</w:t>
-      </w:r>
-      <w:proofErr w:type="gramStart"/>
-      <w:r>
-        <w:rPr>
-          <w:rFonts w:ascii="Times New Roman" w:eastAsia="Times New Roman" w:hAnsi="Times New Roman" w:cs="Times New Roman"/>
-          <w:sz w:val="24"/>
-          <w:szCs w:val="24"/>
-          <w:lang w:val="en-US" w:eastAsia="fr-FR"/>
-        </w:rPr>
-        <w:t>)</w:t>
-      </w:r>
-      <w:proofErr w:type="gramEnd"/>
+          <w:lang w:val="en-US" w:eastAsia="fr-FR"/>
+        </w:rPr>
+        <w:t>Deep Learning (DNN, CNN, RNN, etc.)</w:t>
+      </w:r>
     </w:p>
     <w:sectPr>
       <w:pgSz w:w="11906" w:h="16838"/>
@@ -2496,7 +2582,7 @@
   <w:abstractNum w:abstractNumId="0" w15:restartNumberingAfterBreak="0">
     <w:nsid w:val="04584749"/>
     <w:multiLevelType w:val="hybridMultilevel"/>
-    <w:tmpl w:val="F5AC7294"/>
+    <w:tmpl w:val="13E46290"/>
     <w:lvl w:ilvl="0" w:tplc="040C0003">
       <w:start w:val="1"/>
       <w:numFmt w:val="bullet"/>

</xml_diff>